<commit_message>
Complete all Lab tasks
</commit_message>
<xml_diff>
--- a/Lab3/ЛР3_ТПР_Гюнтер_ИС-Б-22-1-о.docx
+++ b/Lab3/ЛР3_ТПР_Гюнтер_ИС-Б-22-1-о.docx
@@ -1178,6 +1178,210 @@
           </w:p>
         </w:tc>
       </w:tr>
+      <w:tr>
+        <w:tc>
+          <w:tcPr>
+            <w:tcW w:w="3116" w:type="dxa"/>
+            <w:vAlign w:val="center"/>
+          </w:tcPr>
+          <w:p>
+            <w:pPr>
+              <w:pStyle w:val="a4"/>
+              <w:ind w:firstLine="0"/>
+              <w:jc w:val="center"/>
+              <w:rPr>
+                <w:lang w:val="en-US"/>
+              </w:rPr>
+            </w:pPr>
+            <w:r>
+              <w:rPr>
+                <w:lang w:val="en-US"/>
+              </w:rPr>
+              <w:t>2</w:t>
+            </w:r>
+          </w:p>
+        </w:tc>
+        <w:tc>
+          <w:tcPr>
+            <w:tcW w:w="3116" w:type="dxa"/>
+            <w:vAlign w:val="center"/>
+          </w:tcPr>
+          <w:p>
+            <w:pPr>
+              <w:pStyle w:val="a4"/>
+              <w:ind w:firstLine="0"/>
+              <w:jc w:val="center"/>
+              <w:rPr>
+                <w:lang w:val="en-US"/>
+              </w:rPr>
+            </w:pPr>
+            <w:r>
+              <w:rPr>
+                <w:lang w:val="en-US"/>
+              </w:rPr>
+              <w:t>50</w:t>
+            </w:r>
+          </w:p>
+        </w:tc>
+        <w:tc>
+          <w:tcPr>
+            <w:tcW w:w="3117" w:type="dxa"/>
+            <w:vAlign w:val="center"/>
+          </w:tcPr>
+          <w:p>
+            <w:pPr>
+              <w:pStyle w:val="a4"/>
+              <w:ind w:firstLine="0"/>
+              <w:jc w:val="center"/>
+              <w:rPr>
+                <w:lang w:val="en-US"/>
+              </w:rPr>
+            </w:pPr>
+            <w:r>
+              <w:rPr>
+                <w:lang w:val="en-US"/>
+              </w:rPr>
+              <w:t>30</w:t>
+            </w:r>
+          </w:p>
+        </w:tc>
+      </w:tr>
+      <w:tr>
+        <w:tc>
+          <w:tcPr>
+            <w:tcW w:w="3116" w:type="dxa"/>
+            <w:vAlign w:val="center"/>
+          </w:tcPr>
+          <w:p>
+            <w:pPr>
+              <w:pStyle w:val="a4"/>
+              <w:ind w:firstLine="0"/>
+              <w:jc w:val="center"/>
+              <w:rPr>
+                <w:lang w:val="en-US"/>
+              </w:rPr>
+            </w:pPr>
+            <w:r>
+              <w:rPr>
+                <w:lang w:val="en-US"/>
+              </w:rPr>
+              <w:t>3</w:t>
+            </w:r>
+          </w:p>
+        </w:tc>
+        <w:tc>
+          <w:tcPr>
+            <w:tcW w:w="3116" w:type="dxa"/>
+            <w:vAlign w:val="center"/>
+          </w:tcPr>
+          <w:p>
+            <w:pPr>
+              <w:pStyle w:val="a4"/>
+              <w:ind w:firstLine="0"/>
+              <w:jc w:val="center"/>
+              <w:rPr>
+                <w:lang w:val="en-US"/>
+              </w:rPr>
+            </w:pPr>
+            <w:r>
+              <w:rPr>
+                <w:lang w:val="en-US"/>
+              </w:rPr>
+              <w:t>80</w:t>
+            </w:r>
+          </w:p>
+        </w:tc>
+        <w:tc>
+          <w:tcPr>
+            <w:tcW w:w="3117" w:type="dxa"/>
+            <w:vAlign w:val="center"/>
+          </w:tcPr>
+          <w:p>
+            <w:pPr>
+              <w:pStyle w:val="a4"/>
+              <w:ind w:firstLine="0"/>
+              <w:jc w:val="center"/>
+              <w:rPr>
+                <w:lang w:val="en-US"/>
+              </w:rPr>
+            </w:pPr>
+            <w:r>
+              <w:rPr>
+                <w:lang w:val="en-US"/>
+              </w:rPr>
+              <w:t>20</w:t>
+            </w:r>
+          </w:p>
+        </w:tc>
+      </w:tr>
+      <w:tr>
+        <w:tc>
+          <w:tcPr>
+            <w:tcW w:w="3116" w:type="dxa"/>
+            <w:vAlign w:val="center"/>
+          </w:tcPr>
+          <w:p>
+            <w:pPr>
+              <w:pStyle w:val="a4"/>
+              <w:ind w:firstLine="0"/>
+              <w:jc w:val="center"/>
+              <w:rPr>
+                <w:lang w:val="en-US"/>
+              </w:rPr>
+            </w:pPr>
+            <w:r>
+              <w:rPr>
+                <w:lang w:val="en-US"/>
+              </w:rPr>
+              <w:t>4</w:t>
+            </w:r>
+          </w:p>
+        </w:tc>
+        <w:tc>
+          <w:tcPr>
+            <w:tcW w:w="3116" w:type="dxa"/>
+            <w:vAlign w:val="center"/>
+          </w:tcPr>
+          <w:p>
+            <w:pPr>
+              <w:pStyle w:val="a4"/>
+              <w:ind w:firstLine="0"/>
+              <w:jc w:val="center"/>
+              <w:rPr>
+                <w:lang w:val="en-US"/>
+              </w:rPr>
+            </w:pPr>
+            <w:r>
+              <w:rPr>
+                <w:lang w:val="en-US"/>
+              </w:rPr>
+              <w:t>25</w:t>
+            </w:r>
+          </w:p>
+        </w:tc>
+        <w:tc>
+          <w:tcPr>
+            <w:tcW w:w="3117" w:type="dxa"/>
+            <w:vAlign w:val="center"/>
+          </w:tcPr>
+          <w:p>
+            <w:pPr>
+              <w:pStyle w:val="a4"/>
+              <w:ind w:firstLine="0"/>
+              <w:jc w:val="center"/>
+              <w:rPr>
+                <w:lang w:val="en-US"/>
+              </w:rPr>
+            </w:pPr>
+            <w:r>
+              <w:rPr>
+                <w:lang w:val="en-US"/>
+              </w:rPr>
+              <w:t>55</w:t>
+            </w:r>
+          </w:p>
+        </w:tc>
+      </w:tr>
     </w:tbl>
     <w:p>
       <w:pPr>
@@ -2530,7 +2734,14 @@
         <w:rPr>
           <w:b w:val="0"/>
         </w:rPr>
-        <w:t xml:space="preserve">Выполнить формирование процедуры вычисления значения коэффициента масштабирования j, при реализации которой используются координаты </w:t>
+        <w:t xml:space="preserve">Выполнить формирование процедуры вычисления значения коэффициента масштабирования j, при реализации которой используются </w:t>
+      </w:r>
+      <w:r>
+        <w:rPr>
+          <w:b w:val="0"/>
+        </w:rPr>
+        <w:lastRenderedPageBreak/>
+        <w:t xml:space="preserve">координаты </w:t>
       </w:r>
       <m:oMath>
         <m:d>
@@ -5601,11 +5812,7 @@
         </m:sSub>
       </m:oMath>
       <w:r>
-        <w:t xml:space="preserve">, соответствующего точке </w:t>
-      </w:r>
-      <w:r>
-        <w:lastRenderedPageBreak/>
-        <w:t>критериального пространства</w:t>
+        <w:t>, соответствующего точке критериального пространства</w:t>
       </w:r>
       <w:r>
         <w:t xml:space="preserve"> </w:t>
@@ -9697,7 +9904,11 @@
         <w:t xml:space="preserve"> </w:t>
       </w:r>
       <w:r>
-        <w:t>определены значения одномерной функции полезности по каждому из критериев</w:t>
+        <w:t xml:space="preserve">определены значения одномерной </w:t>
+      </w:r>
+      <w:r>
+        <w:lastRenderedPageBreak/>
+        <w:t>функции полезности по каждому из критериев</w:t>
       </w:r>
       <w:r>
         <w:t xml:space="preserve">: </w:t>
@@ -17576,14 +17787,7 @@
           <w:rPr>
             <w:rFonts w:ascii="Cambria Math" w:hAnsi="Cambria Math"/>
           </w:rPr>
-          <m:t>=</m:t>
-        </m:r>
-        <m:r>
-          <w:rPr>
-            <w:rFonts w:ascii="Cambria Math" w:hAnsi="Cambria Math"/>
-          </w:rPr>
-          <w:lastRenderedPageBreak/>
-          <m:t>0.75</m:t>
+          <m:t>=0.75</m:t>
         </m:r>
       </m:oMath>
       <w:r>
@@ -18654,6 +18858,7 @@
         <w:pStyle w:val="af3"/>
       </w:pPr>
       <w:r>
+        <w:lastRenderedPageBreak/>
         <w:t xml:space="preserve">    public static </w:t>
       </w:r>
       <w:proofErr w:type="spellStart"/>
@@ -18883,7 +19088,6 @@
         <w:pStyle w:val="af3"/>
       </w:pPr>
       <w:r>
-        <w:lastRenderedPageBreak/>
         <w:t xml:space="preserve">        return </w:t>
       </w:r>
       <w:proofErr w:type="spellStart"/>
@@ -19918,6 +20122,7 @@
         <w:pStyle w:val="af3"/>
       </w:pPr>
       <w:r>
+        <w:lastRenderedPageBreak/>
         <w:t xml:space="preserve">                    if (Us[x] &lt; </w:t>
       </w:r>
       <w:proofErr w:type="spellStart"/>
@@ -20031,7 +20236,6 @@
         <w:pStyle w:val="af3"/>
       </w:pPr>
       <w:r>
-        <w:lastRenderedPageBreak/>
         <w:t xml:space="preserve">        return </w:t>
       </w:r>
       <w:proofErr w:type="gramStart"/>
@@ -21372,7 +21576,6 @@
         <w:rPr>
           <w:noProof/>
         </w:rPr>
-        <w:lastRenderedPageBreak/>
         <w:drawing>
           <wp:inline distT="0" distB="0" distL="0" distR="0" wp14:anchorId="7377C0DC" wp14:editId="01FD53FE">
             <wp:extent cx="5942965" cy="1931670"/>

</xml_diff>